<commit_message>
Messaging from user to user + update profile okay
</commit_message>
<xml_diff>
--- a/ToDoList.docx
+++ b/ToDoList.docx
@@ -656,7 +656,23 @@
         <w:rPr>
           <w:strike/>
         </w:rPr>
-        <w:t>Consulter profil utilisateur a partir d’une nouvelle vue</w:t>
+        <w:t xml:space="preserve">Consulter profil utilisateur </w:t>
+      </w:r>
+      <w:proofErr w:type="spellStart"/>
+      <w:proofErr w:type="gramStart"/>
+      <w:r>
+        <w:rPr>
+          <w:strike/>
+        </w:rPr>
+        <w:t>a</w:t>
+      </w:r>
+      <w:proofErr w:type="spellEnd"/>
+      <w:proofErr w:type="gramEnd"/>
+      <w:r>
+        <w:rPr>
+          <w:strike/>
+        </w:rPr>
+        <w:t xml:space="preserve"> partir d’une nouvelle vue</w:t>
       </w:r>
       <w:r>
         <w:rPr>
@@ -680,7 +696,23 @@
         <w:rPr>
           <w:strike/>
         </w:rPr>
-        <w:t>Consulter service a partir d’une nouvelle vue</w:t>
+        <w:t xml:space="preserve">Consulter service </w:t>
+      </w:r>
+      <w:proofErr w:type="spellStart"/>
+      <w:proofErr w:type="gramStart"/>
+      <w:r>
+        <w:rPr>
+          <w:strike/>
+        </w:rPr>
+        <w:t>a</w:t>
+      </w:r>
+      <w:proofErr w:type="spellEnd"/>
+      <w:proofErr w:type="gramEnd"/>
+      <w:r>
+        <w:rPr>
+          <w:strike/>
+        </w:rPr>
+        <w:t xml:space="preserve"> partir d’une nouvelle vue</w:t>
       </w:r>
     </w:p>
     <w:p>
@@ -734,8 +766,16 @@
         <w:rPr>
           <w:strike/>
         </w:rPr>
-        <w:t>Ajouter logout</w:t>
-      </w:r>
+        <w:t xml:space="preserve">Ajouter </w:t>
+      </w:r>
+      <w:proofErr w:type="spellStart"/>
+      <w:r>
+        <w:rPr>
+          <w:strike/>
+        </w:rPr>
+        <w:t>logout</w:t>
+      </w:r>
+      <w:proofErr w:type="spellEnd"/>
     </w:p>
     <w:p>
       <w:pPr>
@@ -879,8 +919,13 @@
         <w:t>UserRating</w:t>
       </w:r>
       <w:r>
-        <w:t> : selon l’abo</w:t>
-      </w:r>
+        <w:t xml:space="preserve"> : selon </w:t>
+      </w:r>
+      <w:proofErr w:type="spellStart"/>
+      <w:r>
+        <w:t>l’abo</w:t>
+      </w:r>
+      <w:proofErr w:type="spellEnd"/>
     </w:p>
     <w:p>
       <w:r>
@@ -976,8 +1021,21 @@
         </w:numPr>
       </w:pPr>
       <w:r>
-        <w:t>Profile picture not changing</w:t>
-      </w:r>
+        <w:t xml:space="preserve">Profile </w:t>
+      </w:r>
+      <w:proofErr w:type="spellStart"/>
+      <w:r>
+        <w:t>picture</w:t>
+      </w:r>
+      <w:proofErr w:type="spellEnd"/>
+      <w:r>
+        <w:t xml:space="preserve"> not </w:t>
+      </w:r>
+      <w:proofErr w:type="spellStart"/>
+      <w:r>
+        <w:t>changing</w:t>
+      </w:r>
+      <w:proofErr w:type="spellEnd"/>
     </w:p>
     <w:p/>
     <w:p>
@@ -1025,12 +1083,12 @@
           <w:numId w:val="3"/>
         </w:numPr>
         <w:rPr>
-          <w:highlight w:val="yellow"/>
-        </w:rPr>
-      </w:pPr>
-      <w:r>
-        <w:rPr>
-          <w:highlight w:val="yellow"/>
+          <w:highlight w:val="magenta"/>
+        </w:rPr>
+      </w:pPr>
+      <w:r>
+        <w:rPr>
+          <w:highlight w:val="magenta"/>
         </w:rPr>
         <w:t>User : supprimer et modifier ses prestations proposées,</w:t>
       </w:r>
@@ -1061,11 +1119,13 @@
           <w:numId w:val="3"/>
         </w:numPr>
         <w:rPr>
+          <w:strike/>
           <w:highlight w:val="red"/>
         </w:rPr>
       </w:pPr>
       <w:r>
         <w:rPr>
+          <w:strike/>
           <w:highlight w:val="red"/>
         </w:rPr>
         <w:t>ProfilePicture,</w:t>
@@ -1079,11 +1139,13 @@
           <w:numId w:val="1"/>
         </w:numPr>
         <w:rPr>
-          <w:highlight w:val="yellow"/>
-        </w:rPr>
-      </w:pPr>
-      <w:r>
-        <w:rPr>
+          <w:strike/>
+          <w:highlight w:val="yellow"/>
+        </w:rPr>
+      </w:pPr>
+      <w:r>
+        <w:rPr>
+          <w:strike/>
           <w:highlight w:val="yellow"/>
         </w:rPr>
         <w:t>RefNumber =&gt; auto incrementation ? how to do that value="2022-+@Service.Id ?"ou récupérer le Last(service.Id) et add 1</w:t>
@@ -1171,11 +1233,13 @@
           <w:numId w:val="1"/>
         </w:numPr>
         <w:rPr>
-          <w:highlight w:val="yellow"/>
-        </w:rPr>
-      </w:pPr>
-      <w:r>
-        <w:rPr>
+          <w:strike/>
+          <w:highlight w:val="yellow"/>
+        </w:rPr>
+      </w:pPr>
+      <w:r>
+        <w:rPr>
+          <w:strike/>
           <w:highlight w:val="yellow"/>
         </w:rPr>
         <w:t>Page Modification des values EcoCoins/Abo</w:t>
@@ -1212,9 +1276,36 @@
       </w:pPr>
       <w:r>
         <w:rPr>
-          <w:highlight w:val="yellow"/>
-        </w:rPr>
-        <w:t>Messagerie entre users et avec admin</w:t>
+          <w:strike/>
+          <w:highlight w:val="yellow"/>
+        </w:rPr>
+        <w:t>Messagerie entre users</w:t>
+      </w:r>
+      <w:r>
+        <w:rPr>
+          <w:highlight w:val="yellow"/>
+        </w:rPr>
+        <w:t xml:space="preserve"> et avec </w:t>
+      </w:r>
+      <w:proofErr w:type="spellStart"/>
+      <w:r>
+        <w:rPr>
+          <w:highlight w:val="yellow"/>
+        </w:rPr>
+        <w:t>admin</w:t>
+      </w:r>
+      <w:r>
+        <w:rPr>
+          <w:highlight w:val="yellow"/>
+        </w:rPr>
+        <w:t>+reponse</w:t>
+      </w:r>
+      <w:proofErr w:type="spellEnd"/>
+      <w:r>
+        <w:rPr>
+          <w:highlight w:val="yellow"/>
+        </w:rPr>
+        <w:t xml:space="preserve"> du user</w:t>
       </w:r>
     </w:p>
     <w:p>
@@ -1246,11 +1337,89 @@
           <w:highlight w:val="yellow"/>
         </w:rPr>
       </w:pPr>
-      <w:r>
-        <w:rPr>
-          <w:highlight w:val="yellow"/>
-        </w:rPr>
-        <w:t>Definir les carac de la bdd (required, int length etc)</w:t>
+      <w:proofErr w:type="spellStart"/>
+      <w:r>
+        <w:rPr>
+          <w:highlight w:val="yellow"/>
+        </w:rPr>
+        <w:t>Definir</w:t>
+      </w:r>
+      <w:proofErr w:type="spellEnd"/>
+      <w:r>
+        <w:rPr>
+          <w:highlight w:val="yellow"/>
+        </w:rPr>
+        <w:t xml:space="preserve"> les </w:t>
+      </w:r>
+      <w:proofErr w:type="spellStart"/>
+      <w:r>
+        <w:rPr>
+          <w:highlight w:val="yellow"/>
+        </w:rPr>
+        <w:t>carac</w:t>
+      </w:r>
+      <w:proofErr w:type="spellEnd"/>
+      <w:r>
+        <w:rPr>
+          <w:highlight w:val="yellow"/>
+        </w:rPr>
+        <w:t xml:space="preserve"> de la bdd (</w:t>
+      </w:r>
+      <w:proofErr w:type="spellStart"/>
+      <w:r>
+        <w:rPr>
+          <w:highlight w:val="yellow"/>
+        </w:rPr>
+        <w:t>required</w:t>
+      </w:r>
+      <w:proofErr w:type="spellEnd"/>
+      <w:r>
+        <w:rPr>
+          <w:highlight w:val="yellow"/>
+        </w:rPr>
+        <w:t xml:space="preserve">, </w:t>
+      </w:r>
+      <w:proofErr w:type="spellStart"/>
+      <w:r>
+        <w:rPr>
+          <w:highlight w:val="yellow"/>
+        </w:rPr>
+        <w:t>int</w:t>
+      </w:r>
+      <w:proofErr w:type="spellEnd"/>
+      <w:r>
+        <w:rPr>
+          <w:highlight w:val="yellow"/>
+        </w:rPr>
+        <w:t xml:space="preserve"> </w:t>
+      </w:r>
+      <w:proofErr w:type="spellStart"/>
+      <w:r>
+        <w:rPr>
+          <w:highlight w:val="yellow"/>
+        </w:rPr>
+        <w:t>length</w:t>
+      </w:r>
+      <w:proofErr w:type="spellEnd"/>
+      <w:r>
+        <w:rPr>
+          <w:highlight w:val="yellow"/>
+        </w:rPr>
+        <w:t xml:space="preserve"> </w:t>
+      </w:r>
+      <w:proofErr w:type="spellStart"/>
+      <w:r>
+        <w:rPr>
+          <w:highlight w:val="yellow"/>
+        </w:rPr>
+        <w:t>etc</w:t>
+      </w:r>
+      <w:proofErr w:type="spellEnd"/>
+      <w:r>
+        <w:rPr>
+          <w:highlight w:val="yellow"/>
+        </w:rPr>
+        <w:t>)</w:t>
       </w:r>
     </w:p>
     <w:p>
@@ -1568,7 +1737,21 @@
         <w:rPr>
           <w:strike/>
         </w:rPr>
-        <w:t xml:space="preserve">L’ecoUser s’abonne -&gt; </w:t>
+        <w:t>L’</w:t>
+      </w:r>
+      <w:proofErr w:type="spellStart"/>
+      <w:r>
+        <w:rPr>
+          <w:strike/>
+        </w:rPr>
+        <w:t>ecoUser</w:t>
+      </w:r>
+      <w:proofErr w:type="spellEnd"/>
+      <w:r>
+        <w:rPr>
+          <w:strike/>
+        </w:rPr>
+        <w:t xml:space="preserve"> s’abonne -&gt; </w:t>
       </w:r>
     </w:p>
     <w:p>
@@ -1618,11 +1801,33 @@
           <w:strike/>
         </w:rPr>
       </w:pPr>
-      <w:r>
-        <w:rPr>
-          <w:strike/>
-        </w:rPr>
-        <w:t>Crediter son ecowallet avec le montant en question</w:t>
+      <w:proofErr w:type="spellStart"/>
+      <w:r>
+        <w:rPr>
+          <w:strike/>
+        </w:rPr>
+        <w:t>Crediter</w:t>
+      </w:r>
+      <w:proofErr w:type="spellEnd"/>
+      <w:r>
+        <w:rPr>
+          <w:strike/>
+        </w:rPr>
+        <w:t xml:space="preserve"> son </w:t>
+      </w:r>
+      <w:proofErr w:type="spellStart"/>
+      <w:r>
+        <w:rPr>
+          <w:strike/>
+        </w:rPr>
+        <w:t>ecowallet</w:t>
+      </w:r>
+      <w:proofErr w:type="spellEnd"/>
+      <w:r>
+        <w:rPr>
+          <w:strike/>
+        </w:rPr>
+        <w:t xml:space="preserve"> avec le montant en question</w:t>
       </w:r>
     </w:p>
     <w:p>
@@ -1655,7 +1860,24 @@
         </w:rPr>
       </w:pPr>
       <w:r>
-        <w:t>Interdire de choisir plusieurs abonnements en meme temps</w:t>
+        <w:rPr>
+          <w:strike/>
+        </w:rPr>
+        <w:t xml:space="preserve">Interdire de choisir plusieurs abonnements en </w:t>
+      </w:r>
+      <w:proofErr w:type="spellStart"/>
+      <w:r>
+        <w:rPr>
+          <w:strike/>
+        </w:rPr>
+        <w:t>meme</w:t>
+      </w:r>
+      <w:proofErr w:type="spellEnd"/>
+      <w:r>
+        <w:rPr>
+          <w:strike/>
+        </w:rPr>
+        <w:t xml:space="preserve"> temps</w:t>
       </w:r>
     </w:p>
     <w:p>
@@ -1670,7 +1892,66 @@
         </w:rPr>
       </w:pPr>
       <w:r>
-        <w:t>Une condition dans le submit de l’ecostore dans le httpPost, pour ne pouvoir rajouter un abonnement que si on n’en a pas déjà un dans le shopping cart.</w:t>
+        <w:rPr>
+          <w:strike/>
+        </w:rPr>
+        <w:t xml:space="preserve">Une condition dans le </w:t>
+      </w:r>
+      <w:proofErr w:type="spellStart"/>
+      <w:r>
+        <w:rPr>
+          <w:strike/>
+        </w:rPr>
+        <w:t>submit</w:t>
+      </w:r>
+      <w:proofErr w:type="spellEnd"/>
+      <w:r>
+        <w:rPr>
+          <w:strike/>
+        </w:rPr>
+        <w:t xml:space="preserve"> de l’</w:t>
+      </w:r>
+      <w:proofErr w:type="spellStart"/>
+      <w:r>
+        <w:rPr>
+          <w:strike/>
+        </w:rPr>
+        <w:t>ecostore</w:t>
+      </w:r>
+      <w:proofErr w:type="spellEnd"/>
+      <w:r>
+        <w:rPr>
+          <w:strike/>
+        </w:rPr>
+        <w:t xml:space="preserve"> dans le </w:t>
+      </w:r>
+      <w:proofErr w:type="spellStart"/>
+      <w:r>
+        <w:rPr>
+          <w:strike/>
+        </w:rPr>
+        <w:t>httpPost</w:t>
+      </w:r>
+      <w:proofErr w:type="spellEnd"/>
+      <w:r>
+        <w:rPr>
+          <w:strike/>
+        </w:rPr>
+        <w:t xml:space="preserve">, pour ne pouvoir rajouter un abonnement que si on n’en a pas déjà un dans le shopping </w:t>
+      </w:r>
+      <w:proofErr w:type="spellStart"/>
+      <w:r>
+        <w:rPr>
+          <w:strike/>
+        </w:rPr>
+        <w:t>cart</w:t>
+      </w:r>
+      <w:proofErr w:type="spellEnd"/>
+      <w:r>
+        <w:rPr>
+          <w:strike/>
+        </w:rPr>
+        <w:t>.</w:t>
       </w:r>
     </w:p>
     <w:p>
@@ -1684,11 +1965,19 @@
           <w:strike/>
         </w:rPr>
       </w:pPr>
-      <w:r>
-        <w:rPr>
-          <w:strike/>
-        </w:rPr>
-        <w:t>Recoit une facture</w:t>
+      <w:proofErr w:type="spellStart"/>
+      <w:r>
+        <w:rPr>
+          <w:strike/>
+        </w:rPr>
+        <w:t>Recoit</w:t>
+      </w:r>
+      <w:proofErr w:type="spellEnd"/>
+      <w:r>
+        <w:rPr>
+          <w:strike/>
+        </w:rPr>
+        <w:t xml:space="preserve"> une facture</w:t>
       </w:r>
     </w:p>
     <w:p>
@@ -1706,7 +1995,35 @@
         <w:rPr>
           <w:strike/>
         </w:rPr>
-        <w:t>L’EcoUser achete des EcoCoins -&gt;</w:t>
+        <w:t>L’</w:t>
+      </w:r>
+      <w:proofErr w:type="spellStart"/>
+      <w:r>
+        <w:rPr>
+          <w:strike/>
+        </w:rPr>
+        <w:t>EcoUser</w:t>
+      </w:r>
+      <w:proofErr w:type="spellEnd"/>
+      <w:r>
+        <w:rPr>
+          <w:strike/>
+        </w:rPr>
+        <w:t xml:space="preserve"> </w:t>
+      </w:r>
+      <w:proofErr w:type="spellStart"/>
+      <w:r>
+        <w:rPr>
+          <w:strike/>
+        </w:rPr>
+        <w:t>achete</w:t>
+      </w:r>
+      <w:proofErr w:type="spellEnd"/>
+      <w:r>
+        <w:rPr>
+          <w:strike/>
+        </w:rPr>
+        <w:t xml:space="preserve"> des EcoCoins -&gt;</w:t>
       </w:r>
     </w:p>
     <w:p>
@@ -1738,11 +2055,19 @@
           <w:strike/>
         </w:rPr>
       </w:pPr>
-      <w:r>
-        <w:rPr>
-          <w:strike/>
-        </w:rPr>
-        <w:t>Crediter son EcoWallet</w:t>
+      <w:proofErr w:type="spellStart"/>
+      <w:r>
+        <w:rPr>
+          <w:strike/>
+        </w:rPr>
+        <w:t>Crediter</w:t>
+      </w:r>
+      <w:proofErr w:type="spellEnd"/>
+      <w:r>
+        <w:rPr>
+          <w:strike/>
+        </w:rPr>
+        <w:t xml:space="preserve"> son EcoWallet</w:t>
       </w:r>
     </w:p>
     <w:p>
@@ -1756,11 +2081,19 @@
           <w:strike/>
         </w:rPr>
       </w:pPr>
-      <w:r>
-        <w:rPr>
-          <w:strike/>
-        </w:rPr>
-        <w:t>Recoit une facture</w:t>
+      <w:proofErr w:type="spellStart"/>
+      <w:r>
+        <w:rPr>
+          <w:strike/>
+        </w:rPr>
+        <w:t>Recoit</w:t>
+      </w:r>
+      <w:proofErr w:type="spellEnd"/>
+      <w:r>
+        <w:rPr>
+          <w:strike/>
+        </w:rPr>
+        <w:t xml:space="preserve"> une facture</w:t>
       </w:r>
     </w:p>
     <w:p>
@@ -1778,7 +2111,21 @@
         <w:rPr>
           <w:strike/>
         </w:rPr>
-        <w:t>Traiter la facture EcoStore Invoice avec les infos</w:t>
+        <w:t xml:space="preserve">Traiter la facture EcoStore </w:t>
+      </w:r>
+      <w:proofErr w:type="spellStart"/>
+      <w:r>
+        <w:rPr>
+          <w:strike/>
+        </w:rPr>
+        <w:t>Invoice</w:t>
+      </w:r>
+      <w:proofErr w:type="spellEnd"/>
+      <w:r>
+        <w:rPr>
+          <w:strike/>
+        </w:rPr>
+        <w:t xml:space="preserve"> avec les infos</w:t>
       </w:r>
     </w:p>
     <w:p>
@@ -1823,8 +2170,44 @@
         <w:rPr>
           <w:strike/>
         </w:rPr>
-        <w:t>Condition si reservation ecowallet&gt;prix prestation =&gt; peut reserver</w:t>
-      </w:r>
+        <w:t xml:space="preserve">Condition si </w:t>
+      </w:r>
+      <w:proofErr w:type="spellStart"/>
+      <w:r>
+        <w:rPr>
+          <w:strike/>
+        </w:rPr>
+        <w:t>reservation</w:t>
+      </w:r>
+      <w:proofErr w:type="spellEnd"/>
+      <w:r>
+        <w:rPr>
+          <w:strike/>
+        </w:rPr>
+        <w:t xml:space="preserve"> </w:t>
+      </w:r>
+      <w:proofErr w:type="spellStart"/>
+      <w:r>
+        <w:rPr>
+          <w:strike/>
+        </w:rPr>
+        <w:t>ecowallet</w:t>
+      </w:r>
+      <w:proofErr w:type="spellEnd"/>
+      <w:r>
+        <w:rPr>
+          <w:strike/>
+        </w:rPr>
+        <w:t xml:space="preserve">&gt;prix prestation =&gt; peut </w:t>
+      </w:r>
+      <w:proofErr w:type="spellStart"/>
+      <w:r>
+        <w:rPr>
+          <w:strike/>
+        </w:rPr>
+        <w:t>reserver</w:t>
+      </w:r>
+      <w:proofErr w:type="spellEnd"/>
     </w:p>
     <w:p>
       <w:pPr>
@@ -1841,7 +2224,35 @@
         <w:rPr>
           <w:strike/>
         </w:rPr>
-        <w:t>Retirer ecocoins de ecowallet de consumer</w:t>
+        <w:t xml:space="preserve">Retirer </w:t>
+      </w:r>
+      <w:proofErr w:type="spellStart"/>
+      <w:r>
+        <w:rPr>
+          <w:strike/>
+        </w:rPr>
+        <w:t>ecocoins</w:t>
+      </w:r>
+      <w:proofErr w:type="spellEnd"/>
+      <w:r>
+        <w:rPr>
+          <w:strike/>
+        </w:rPr>
+        <w:t xml:space="preserve"> de </w:t>
+      </w:r>
+      <w:proofErr w:type="spellStart"/>
+      <w:r>
+        <w:rPr>
+          <w:strike/>
+        </w:rPr>
+        <w:t>ecowallet</w:t>
+      </w:r>
+      <w:proofErr w:type="spellEnd"/>
+      <w:r>
+        <w:rPr>
+          <w:strike/>
+        </w:rPr>
+        <w:t xml:space="preserve"> de consumer</w:t>
       </w:r>
     </w:p>
     <w:p>
@@ -1859,7 +2270,49 @@
         <w:rPr>
           <w:strike/>
         </w:rPr>
-        <w:t>Ajouter ecocoins dans eco waller de provider</w:t>
+        <w:t xml:space="preserve">Ajouter </w:t>
+      </w:r>
+      <w:proofErr w:type="spellStart"/>
+      <w:r>
+        <w:rPr>
+          <w:strike/>
+        </w:rPr>
+        <w:t>ecocoins</w:t>
+      </w:r>
+      <w:proofErr w:type="spellEnd"/>
+      <w:r>
+        <w:rPr>
+          <w:strike/>
+        </w:rPr>
+        <w:t xml:space="preserve"> dans </w:t>
+      </w:r>
+      <w:proofErr w:type="spellStart"/>
+      <w:r>
+        <w:rPr>
+          <w:strike/>
+        </w:rPr>
+        <w:t>eco</w:t>
+      </w:r>
+      <w:proofErr w:type="spellEnd"/>
+      <w:r>
+        <w:rPr>
+          <w:strike/>
+        </w:rPr>
+        <w:t xml:space="preserve"> </w:t>
+      </w:r>
+      <w:proofErr w:type="spellStart"/>
+      <w:r>
+        <w:rPr>
+          <w:strike/>
+        </w:rPr>
+        <w:t>waller</w:t>
+      </w:r>
+      <w:proofErr w:type="spellEnd"/>
+      <w:r>
+        <w:rPr>
+          <w:strike/>
+        </w:rPr>
+        <w:t xml:space="preserve"> de provider</w:t>
       </w:r>
     </w:p>
     <w:p>
@@ -1901,7 +2354,15 @@
         <w:t>s</w:t>
       </w:r>
       <w:r>
-        <w:t xml:space="preserve"> (creation de service et de request)</w:t>
+        <w:t xml:space="preserve"> (creation de service et de </w:t>
+      </w:r>
+      <w:proofErr w:type="spellStart"/>
+      <w:r>
+        <w:t>request</w:t>
+      </w:r>
+      <w:proofErr w:type="spellEnd"/>
+      <w:r>
+        <w:t>)</w:t>
       </w:r>
     </w:p>
     <w:p>
@@ -1922,51 +2383,189 @@
           <w:strike/>
         </w:rPr>
       </w:pPr>
-      <w:r>
-        <w:rPr>
-          <w:strike/>
-        </w:rPr>
-        <w:t>Methode :</w:t>
-      </w:r>
-    </w:p>
-    <w:p>
-      <w:pPr>
-        <w:rPr>
-          <w:strike/>
-        </w:rPr>
-      </w:pPr>
-      <w:r>
-        <w:rPr>
-          <w:strike/>
-        </w:rPr>
-        <w:t>UpdateSubscription :Update User -&gt; Update EcoWallet -&gt; Update Subscription -&gt; is active</w:t>
-      </w:r>
-    </w:p>
-    <w:p>
-      <w:pPr>
-        <w:rPr>
-          <w:strike/>
-        </w:rPr>
-      </w:pPr>
-      <w:r>
-        <w:rPr>
-          <w:strike/>
-        </w:rPr>
-        <w:t>UpdateEcoWallet : Update EcoWallet -&gt; amount EcoCoins</w:t>
-      </w:r>
-    </w:p>
-    <w:p>
-      <w:pPr>
-        <w:rPr>
-          <w:strike/>
-        </w:rPr>
-      </w:pPr>
-      <w:r>
-        <w:rPr>
-          <w:strike/>
-        </w:rPr>
-        <w:t>Create EcoStore Invoice : id purchase + read invoice in user profile personal</w:t>
-      </w:r>
+      <w:proofErr w:type="spellStart"/>
+      <w:r>
+        <w:rPr>
+          <w:strike/>
+        </w:rPr>
+        <w:t>Methode</w:t>
+      </w:r>
+      <w:proofErr w:type="spellEnd"/>
+      <w:r>
+        <w:rPr>
+          <w:strike/>
+        </w:rPr>
+        <w:t> :</w:t>
+      </w:r>
+    </w:p>
+    <w:p>
+      <w:pPr>
+        <w:rPr>
+          <w:strike/>
+        </w:rPr>
+      </w:pPr>
+      <w:proofErr w:type="spellStart"/>
+      <w:r>
+        <w:rPr>
+          <w:strike/>
+        </w:rPr>
+        <w:t>UpdateSubscription</w:t>
+      </w:r>
+      <w:proofErr w:type="spellEnd"/>
+      <w:r>
+        <w:rPr>
+          <w:strike/>
+        </w:rPr>
+        <w:t xml:space="preserve"> :Update User -&gt; Update EcoWallet -&gt; Update </w:t>
+      </w:r>
+      <w:proofErr w:type="spellStart"/>
+      <w:r>
+        <w:rPr>
+          <w:strike/>
+        </w:rPr>
+        <w:t>Subscription</w:t>
+      </w:r>
+      <w:proofErr w:type="spellEnd"/>
+      <w:r>
+        <w:rPr>
+          <w:strike/>
+        </w:rPr>
+        <w:t xml:space="preserve"> -&gt; </w:t>
+      </w:r>
+      <w:proofErr w:type="spellStart"/>
+      <w:r>
+        <w:rPr>
+          <w:strike/>
+        </w:rPr>
+        <w:t>is</w:t>
+      </w:r>
+      <w:proofErr w:type="spellEnd"/>
+      <w:r>
+        <w:rPr>
+          <w:strike/>
+        </w:rPr>
+        <w:t xml:space="preserve"> active</w:t>
+      </w:r>
+    </w:p>
+    <w:p>
+      <w:pPr>
+        <w:rPr>
+          <w:strike/>
+        </w:rPr>
+      </w:pPr>
+      <w:proofErr w:type="spellStart"/>
+      <w:r>
+        <w:rPr>
+          <w:strike/>
+        </w:rPr>
+        <w:t>UpdateEcoWallet</w:t>
+      </w:r>
+      <w:proofErr w:type="spellEnd"/>
+      <w:r>
+        <w:rPr>
+          <w:strike/>
+        </w:rPr>
+        <w:t xml:space="preserve"> : Update EcoWallet -&gt; </w:t>
+      </w:r>
+      <w:proofErr w:type="spellStart"/>
+      <w:r>
+        <w:rPr>
+          <w:strike/>
+        </w:rPr>
+        <w:t>amount</w:t>
+      </w:r>
+      <w:proofErr w:type="spellEnd"/>
+      <w:r>
+        <w:rPr>
+          <w:strike/>
+        </w:rPr>
+        <w:t xml:space="preserve"> EcoCoins</w:t>
+      </w:r>
+    </w:p>
+    <w:p>
+      <w:pPr>
+        <w:rPr>
+          <w:strike/>
+        </w:rPr>
+      </w:pPr>
+      <w:proofErr w:type="spellStart"/>
+      <w:r>
+        <w:rPr>
+          <w:strike/>
+        </w:rPr>
+        <w:t>Create</w:t>
+      </w:r>
+      <w:proofErr w:type="spellEnd"/>
+      <w:r>
+        <w:rPr>
+          <w:strike/>
+        </w:rPr>
+        <w:t xml:space="preserve"> EcoStore </w:t>
+      </w:r>
+      <w:proofErr w:type="spellStart"/>
+      <w:r>
+        <w:rPr>
+          <w:strike/>
+        </w:rPr>
+        <w:t>Invoice</w:t>
+      </w:r>
+      <w:proofErr w:type="spellEnd"/>
+      <w:r>
+        <w:rPr>
+          <w:strike/>
+        </w:rPr>
+        <w:t xml:space="preserve"> : id </w:t>
+      </w:r>
+      <w:proofErr w:type="spellStart"/>
+      <w:r>
+        <w:rPr>
+          <w:strike/>
+        </w:rPr>
+        <w:t>purchase</w:t>
+      </w:r>
+      <w:proofErr w:type="spellEnd"/>
+      <w:r>
+        <w:rPr>
+          <w:strike/>
+        </w:rPr>
+        <w:t xml:space="preserve"> + </w:t>
+      </w:r>
+      <w:proofErr w:type="spellStart"/>
+      <w:r>
+        <w:rPr>
+          <w:strike/>
+        </w:rPr>
+        <w:t>read</w:t>
+      </w:r>
+      <w:proofErr w:type="spellEnd"/>
+      <w:r>
+        <w:rPr>
+          <w:strike/>
+        </w:rPr>
+        <w:t xml:space="preserve"> </w:t>
+      </w:r>
+      <w:proofErr w:type="spellStart"/>
+      <w:r>
+        <w:rPr>
+          <w:strike/>
+        </w:rPr>
+        <w:t>invoice</w:t>
+      </w:r>
+      <w:proofErr w:type="spellEnd"/>
+      <w:r>
+        <w:rPr>
+          <w:strike/>
+        </w:rPr>
+        <w:t xml:space="preserve"> in user profile </w:t>
+      </w:r>
+      <w:proofErr w:type="spellStart"/>
+      <w:r>
+        <w:rPr>
+          <w:strike/>
+        </w:rPr>
+        <w:t>personal</w:t>
+      </w:r>
+      <w:proofErr w:type="spellEnd"/>
     </w:p>
     <w:p/>
     <w:p>
@@ -1975,12 +2574,300 @@
           <w:strike/>
         </w:rPr>
       </w:pPr>
-      <w:r>
-        <w:rPr>
-          <w:strike/>
-        </w:rPr>
-        <w:t>Httpost shopping cart : update ecowallet/abonnement/paiement</w:t>
-      </w:r>
+      <w:proofErr w:type="spellStart"/>
+      <w:r>
+        <w:rPr>
+          <w:strike/>
+        </w:rPr>
+        <w:t>Httpost</w:t>
+      </w:r>
+      <w:proofErr w:type="spellEnd"/>
+      <w:r>
+        <w:rPr>
+          <w:strike/>
+        </w:rPr>
+        <w:t xml:space="preserve"> shopping </w:t>
+      </w:r>
+      <w:proofErr w:type="spellStart"/>
+      <w:r>
+        <w:rPr>
+          <w:strike/>
+        </w:rPr>
+        <w:t>cart</w:t>
+      </w:r>
+      <w:proofErr w:type="spellEnd"/>
+      <w:r>
+        <w:rPr>
+          <w:strike/>
+        </w:rPr>
+        <w:t xml:space="preserve"> : update </w:t>
+      </w:r>
+      <w:proofErr w:type="spellStart"/>
+      <w:r>
+        <w:rPr>
+          <w:strike/>
+        </w:rPr>
+        <w:t>ecowallet</w:t>
+      </w:r>
+      <w:proofErr w:type="spellEnd"/>
+      <w:r>
+        <w:rPr>
+          <w:strike/>
+        </w:rPr>
+        <w:t>/abonnement/paiement</w:t>
+      </w:r>
+    </w:p>
+    <w:p>
+      <w:pPr>
+        <w:rPr>
+          <w:highlight w:val="yellow"/>
+        </w:rPr>
+      </w:pPr>
+      <w:r>
+        <w:rPr>
+          <w:strike/>
+        </w:rPr>
+        <w:br w:type="page"/>
+      </w:r>
+      <w:r>
+        <w:rPr>
+          <w:highlight w:val="yellow"/>
+        </w:rPr>
+        <w:lastRenderedPageBreak/>
+        <w:t>Random :</w:t>
+      </w:r>
+    </w:p>
+    <w:p>
+      <w:pPr>
+        <w:pStyle w:val="Paragraphedeliste"/>
+        <w:numPr>
+          <w:ilvl w:val="0"/>
+          <w:numId w:val="3"/>
+        </w:numPr>
+        <w:rPr>
+          <w:highlight w:val="magenta"/>
+        </w:rPr>
+      </w:pPr>
+      <w:r>
+        <w:rPr>
+          <w:highlight w:val="magenta"/>
+        </w:rPr>
+        <w:t>User : supprimer ses prestations proposées,</w:t>
+      </w:r>
+    </w:p>
+    <w:p>
+      <w:pPr>
+        <w:pStyle w:val="Paragraphedeliste"/>
+        <w:numPr>
+          <w:ilvl w:val="0"/>
+          <w:numId w:val="3"/>
+        </w:numPr>
+        <w:rPr>
+          <w:highlight w:val="magenta"/>
+        </w:rPr>
+      </w:pPr>
+      <w:r>
+        <w:rPr>
+          <w:highlight w:val="magenta"/>
+        </w:rPr>
+        <w:t xml:space="preserve">User : </w:t>
+      </w:r>
+      <w:proofErr w:type="spellStart"/>
+      <w:r>
+        <w:rPr>
+          <w:highlight w:val="magenta"/>
+        </w:rPr>
+        <w:t>reponse</w:t>
+      </w:r>
+      <w:proofErr w:type="spellEnd"/>
+      <w:r>
+        <w:rPr>
+          <w:highlight w:val="magenta"/>
+        </w:rPr>
+        <w:t xml:space="preserve"> aux sms</w:t>
+      </w:r>
+    </w:p>
+    <w:p>
+      <w:pPr>
+        <w:pStyle w:val="Paragraphedeliste"/>
+        <w:numPr>
+          <w:ilvl w:val="0"/>
+          <w:numId w:val="1"/>
+        </w:numPr>
+        <w:rPr>
+          <w:highlight w:val="red"/>
+        </w:rPr>
+      </w:pPr>
+      <w:r>
+        <w:rPr>
+          <w:highlight w:val="red"/>
+        </w:rPr>
+        <w:t>Changing boolean display values</w:t>
+      </w:r>
+    </w:p>
+    <w:p>
+      <w:pPr>
+        <w:pStyle w:val="Paragraphedeliste"/>
+        <w:numPr>
+          <w:ilvl w:val="0"/>
+          <w:numId w:val="1"/>
+        </w:numPr>
+        <w:rPr>
+          <w:highlight w:val="yellow"/>
+        </w:rPr>
+      </w:pPr>
+      <w:r>
+        <w:rPr>
+          <w:highlight w:val="yellow"/>
+        </w:rPr>
+        <w:t>Isunique lors du sign up</w:t>
+      </w:r>
+    </w:p>
+    <w:p>
+      <w:pPr>
+        <w:pStyle w:val="Paragraphedeliste"/>
+        <w:numPr>
+          <w:ilvl w:val="0"/>
+          <w:numId w:val="1"/>
+        </w:numPr>
+        <w:rPr>
+          <w:highlight w:val="yellow"/>
+        </w:rPr>
+      </w:pPr>
+      <w:r>
+        <w:rPr>
+          <w:highlight w:val="yellow"/>
+        </w:rPr>
+        <w:t>Check les factures</w:t>
+      </w:r>
+    </w:p>
+    <w:p>
+      <w:pPr>
+        <w:pStyle w:val="Paragraphedeliste"/>
+        <w:numPr>
+          <w:ilvl w:val="0"/>
+          <w:numId w:val="1"/>
+        </w:numPr>
+        <w:rPr>
+          <w:highlight w:val="yellow"/>
+        </w:rPr>
+      </w:pPr>
+      <w:proofErr w:type="spellStart"/>
+      <w:r>
+        <w:rPr>
+          <w:highlight w:val="yellow"/>
+        </w:rPr>
+        <w:t>Definir</w:t>
+      </w:r>
+      <w:proofErr w:type="spellEnd"/>
+      <w:r>
+        <w:rPr>
+          <w:highlight w:val="yellow"/>
+        </w:rPr>
+        <w:t xml:space="preserve"> les </w:t>
+      </w:r>
+      <w:proofErr w:type="spellStart"/>
+      <w:r>
+        <w:rPr>
+          <w:highlight w:val="yellow"/>
+        </w:rPr>
+        <w:t>carac</w:t>
+      </w:r>
+      <w:proofErr w:type="spellEnd"/>
+      <w:r>
+        <w:rPr>
+          <w:highlight w:val="yellow"/>
+        </w:rPr>
+        <w:t xml:space="preserve"> de la bdd (</w:t>
+      </w:r>
+      <w:proofErr w:type="spellStart"/>
+      <w:r>
+        <w:rPr>
+          <w:highlight w:val="yellow"/>
+        </w:rPr>
+        <w:t>required</w:t>
+      </w:r>
+      <w:proofErr w:type="spellEnd"/>
+      <w:r>
+        <w:rPr>
+          <w:highlight w:val="yellow"/>
+        </w:rPr>
+        <w:t xml:space="preserve">, </w:t>
+      </w:r>
+      <w:proofErr w:type="spellStart"/>
+      <w:r>
+        <w:rPr>
+          <w:highlight w:val="yellow"/>
+        </w:rPr>
+        <w:t>int</w:t>
+      </w:r>
+      <w:proofErr w:type="spellEnd"/>
+      <w:r>
+        <w:rPr>
+          <w:highlight w:val="yellow"/>
+        </w:rPr>
+        <w:t xml:space="preserve"> </w:t>
+      </w:r>
+      <w:proofErr w:type="spellStart"/>
+      <w:r>
+        <w:rPr>
+          <w:highlight w:val="yellow"/>
+        </w:rPr>
+        <w:t>length</w:t>
+      </w:r>
+      <w:proofErr w:type="spellEnd"/>
+      <w:r>
+        <w:rPr>
+          <w:highlight w:val="yellow"/>
+        </w:rPr>
+        <w:t xml:space="preserve"> </w:t>
+      </w:r>
+      <w:proofErr w:type="spellStart"/>
+      <w:r>
+        <w:rPr>
+          <w:highlight w:val="yellow"/>
+        </w:rPr>
+        <w:t>etc</w:t>
+      </w:r>
+      <w:proofErr w:type="spellEnd"/>
+      <w:r>
+        <w:rPr>
+          <w:highlight w:val="yellow"/>
+        </w:rPr>
+        <w:t>)</w:t>
+      </w:r>
+    </w:p>
+    <w:p>
+      <w:pPr>
+        <w:pStyle w:val="Paragraphedeliste"/>
+        <w:numPr>
+          <w:ilvl w:val="0"/>
+          <w:numId w:val="1"/>
+        </w:numPr>
+        <w:rPr>
+          <w:highlight w:val="yellow"/>
+        </w:rPr>
+      </w:pPr>
+      <w:r>
+        <w:rPr>
+          <w:highlight w:val="yellow"/>
+        </w:rPr>
+        <w:t>PPTPPTPPTPPTPPTPPTPPT</w:t>
+      </w:r>
+    </w:p>
+    <w:p>
+      <w:pPr>
+        <w:rPr>
+          <w:strike/>
+        </w:rPr>
+      </w:pPr>
+    </w:p>
+    <w:p>
+      <w:pPr>
+        <w:rPr>
+          <w:strike/>
+        </w:rPr>
+      </w:pPr>
     </w:p>
     <w:sectPr>
       <w:pgSz w:w="11906" w:h="16838"/>

</xml_diff>

<commit_message>
Messagin user to user okay + view updates
</commit_message>
<xml_diff>
--- a/ToDoList.docx
+++ b/ToDoList.docx
@@ -1253,11 +1253,13 @@
           <w:numId w:val="1"/>
         </w:numPr>
         <w:rPr>
-          <w:highlight w:val="yellow"/>
-        </w:rPr>
-      </w:pPr>
-      <w:r>
-        <w:rPr>
+          <w:strike/>
+          <w:highlight w:val="yellow"/>
+        </w:rPr>
+      </w:pPr>
+      <w:r>
+        <w:rPr>
+          <w:strike/>
           <w:highlight w:val="yellow"/>
         </w:rPr>
         <w:t>Page messagerie et signalement</w:t>
@@ -2663,11 +2665,13 @@
           <w:numId w:val="3"/>
         </w:numPr>
         <w:rPr>
+          <w:strike/>
           <w:highlight w:val="magenta"/>
         </w:rPr>
       </w:pPr>
       <w:r>
         <w:rPr>
+          <w:strike/>
           <w:highlight w:val="magenta"/>
         </w:rPr>
         <w:t xml:space="preserve">User : </w:t>
@@ -2675,6 +2679,7 @@
       <w:proofErr w:type="spellStart"/>
       <w:r>
         <w:rPr>
+          <w:strike/>
           <w:highlight w:val="magenta"/>
         </w:rPr>
         <w:t>reponse</w:t>
@@ -2682,6 +2687,7 @@
       <w:proofErr w:type="spellEnd"/>
       <w:r>
         <w:rPr>
+          <w:strike/>
           <w:highlight w:val="magenta"/>
         </w:rPr>
         <w:t xml:space="preserve"> aux sms</w:t>

</xml_diff>